<commit_message>
Update frontend + design
</commit_message>
<xml_diff>
--- a/Web_Development_with_React_Nextjs_Nodejs_Expressjs.docx
+++ b/Web_Development_with_React_Nextjs_Nodejs_Expressjs.docx
@@ -1593,8 +1593,6 @@
             <w:t>MỤC LỤC</w:t>
           </w:r>
         </w:p>
-        <w:bookmarkStart w:id="0" w:name="_GoBack"/>
-        <w:bookmarkEnd w:id="0"/>
         <w:p>
           <w:pPr>
             <w:pStyle w:val="TOC1"/>
@@ -1621,7 +1619,7 @@
           <w:r>
             <w:fldChar w:fldCharType="separate"/>
           </w:r>
-          <w:hyperlink w:anchor="_Toc205832413" w:history="1">
+          <w:hyperlink w:anchor="_Toc205894260" w:history="1">
             <w:r>
               <w:rPr>
                 <w:rStyle w:val="Hyperlink"/>
@@ -1671,7 +1669,7 @@
                 <w:noProof/>
                 <w:webHidden/>
               </w:rPr>
-              <w:instrText xml:space="preserve"> PAGEREF _Toc205832413 \h </w:instrText>
+              <w:instrText xml:space="preserve"> PAGEREF _Toc205894260 \h </w:instrText>
             </w:r>
             <w:r>
               <w:rPr>
@@ -1719,7 +1717,7 @@
               <w14:ligatures w14:val="none"/>
             </w:rPr>
           </w:pPr>
-          <w:hyperlink w:anchor="_Toc205832414" w:history="1">
+          <w:hyperlink w:anchor="_Toc205894261" w:history="1">
             <w:r>
               <w:rPr>
                 <w:rStyle w:val="Hyperlink"/>
@@ -1769,7 +1767,7 @@
                 <w:noProof/>
                 <w:webHidden/>
               </w:rPr>
-              <w:instrText xml:space="preserve"> PAGEREF _Toc205832414 \h </w:instrText>
+              <w:instrText xml:space="preserve"> PAGEREF _Toc205894261 \h </w:instrText>
             </w:r>
             <w:r>
               <w:rPr>
@@ -1817,7 +1815,7 @@
               <w14:ligatures w14:val="none"/>
             </w:rPr>
           </w:pPr>
-          <w:hyperlink w:anchor="_Toc205832415" w:history="1">
+          <w:hyperlink w:anchor="_Toc205894262" w:history="1">
             <w:r>
               <w:rPr>
                 <w:rStyle w:val="Hyperlink"/>
@@ -1867,7 +1865,7 @@
                 <w:noProof/>
                 <w:webHidden/>
               </w:rPr>
-              <w:instrText xml:space="preserve"> PAGEREF _Toc205832415 \h </w:instrText>
+              <w:instrText xml:space="preserve"> PAGEREF _Toc205894262 \h </w:instrText>
             </w:r>
             <w:r>
               <w:rPr>
@@ -1915,7 +1913,7 @@
               <w14:ligatures w14:val="none"/>
             </w:rPr>
           </w:pPr>
-          <w:hyperlink w:anchor="_Toc205832416" w:history="1">
+          <w:hyperlink w:anchor="_Toc205894263" w:history="1">
             <w:r>
               <w:rPr>
                 <w:rStyle w:val="Hyperlink"/>
@@ -1965,7 +1963,7 @@
                 <w:noProof/>
                 <w:webHidden/>
               </w:rPr>
-              <w:instrText xml:space="preserve"> PAGEREF _Toc205832416 \h </w:instrText>
+              <w:instrText xml:space="preserve"> PAGEREF _Toc205894263 \h </w:instrText>
             </w:r>
             <w:r>
               <w:rPr>
@@ -2013,7 +2011,7 @@
               <w14:ligatures w14:val="none"/>
             </w:rPr>
           </w:pPr>
-          <w:hyperlink w:anchor="_Toc205832417" w:history="1">
+          <w:hyperlink w:anchor="_Toc205894264" w:history="1">
             <w:r>
               <w:rPr>
                 <w:rStyle w:val="Hyperlink"/>
@@ -2069,7 +2067,7 @@
                 <w:noProof/>
                 <w:webHidden/>
               </w:rPr>
-              <w:instrText xml:space="preserve"> PAGEREF _Toc205832417 \h </w:instrText>
+              <w:instrText xml:space="preserve"> PAGEREF _Toc205894264 \h </w:instrText>
             </w:r>
             <w:r>
               <w:rPr>
@@ -2117,7 +2115,7 @@
               <w14:ligatures w14:val="none"/>
             </w:rPr>
           </w:pPr>
-          <w:hyperlink w:anchor="_Toc205832418" w:history="1">
+          <w:hyperlink w:anchor="_Toc205894265" w:history="1">
             <w:r>
               <w:rPr>
                 <w:rStyle w:val="Hyperlink"/>
@@ -2173,7 +2171,7 @@
                 <w:noProof/>
                 <w:webHidden/>
               </w:rPr>
-              <w:instrText xml:space="preserve"> PAGEREF _Toc205832418 \h </w:instrText>
+              <w:instrText xml:space="preserve"> PAGEREF _Toc205894265 \h </w:instrText>
             </w:r>
             <w:r>
               <w:rPr>
@@ -2221,7 +2219,7 @@
               <w14:ligatures w14:val="none"/>
             </w:rPr>
           </w:pPr>
-          <w:hyperlink w:anchor="_Toc205832419" w:history="1">
+          <w:hyperlink w:anchor="_Toc205894266" w:history="1">
             <w:r>
               <w:rPr>
                 <w:rStyle w:val="Hyperlink"/>
@@ -2277,7 +2275,7 @@
                 <w:noProof/>
                 <w:webHidden/>
               </w:rPr>
-              <w:instrText xml:space="preserve"> PAGEREF _Toc205832419 \h </w:instrText>
+              <w:instrText xml:space="preserve"> PAGEREF _Toc205894266 \h </w:instrText>
             </w:r>
             <w:r>
               <w:rPr>
@@ -2325,7 +2323,7 @@
               <w14:ligatures w14:val="none"/>
             </w:rPr>
           </w:pPr>
-          <w:hyperlink w:anchor="_Toc205832420" w:history="1">
+          <w:hyperlink w:anchor="_Toc205894267" w:history="1">
             <w:r>
               <w:rPr>
                 <w:rStyle w:val="Hyperlink"/>
@@ -2381,7 +2379,7 @@
                 <w:noProof/>
                 <w:webHidden/>
               </w:rPr>
-              <w:instrText xml:space="preserve"> PAGEREF _Toc205832420 \h </w:instrText>
+              <w:instrText xml:space="preserve"> PAGEREF _Toc205894267 \h </w:instrText>
             </w:r>
             <w:r>
               <w:rPr>
@@ -2429,7 +2427,7 @@
               <w14:ligatures w14:val="none"/>
             </w:rPr>
           </w:pPr>
-          <w:hyperlink w:anchor="_Toc205832421" w:history="1">
+          <w:hyperlink w:anchor="_Toc205894268" w:history="1">
             <w:r>
               <w:rPr>
                 <w:rStyle w:val="Hyperlink"/>
@@ -2479,7 +2477,7 @@
                 <w:noProof/>
                 <w:webHidden/>
               </w:rPr>
-              <w:instrText xml:space="preserve"> PAGEREF _Toc205832421 \h </w:instrText>
+              <w:instrText xml:space="preserve"> PAGEREF _Toc205894268 \h </w:instrText>
             </w:r>
             <w:r>
               <w:rPr>
@@ -2527,7 +2525,7 @@
               <w14:ligatures w14:val="none"/>
             </w:rPr>
           </w:pPr>
-          <w:hyperlink w:anchor="_Toc205832422" w:history="1">
+          <w:hyperlink w:anchor="_Toc205894269" w:history="1">
             <w:r>
               <w:rPr>
                 <w:rStyle w:val="Hyperlink"/>
@@ -2577,7 +2575,7 @@
                 <w:noProof/>
                 <w:webHidden/>
               </w:rPr>
-              <w:instrText xml:space="preserve"> PAGEREF _Toc205832422 \h </w:instrText>
+              <w:instrText xml:space="preserve"> PAGEREF _Toc205894269 \h </w:instrText>
             </w:r>
             <w:r>
               <w:rPr>
@@ -2625,7 +2623,7 @@
               <w14:ligatures w14:val="none"/>
             </w:rPr>
           </w:pPr>
-          <w:hyperlink w:anchor="_Toc205832423" w:history="1">
+          <w:hyperlink w:anchor="_Toc205894270" w:history="1">
             <w:r>
               <w:rPr>
                 <w:rStyle w:val="Hyperlink"/>
@@ -2675,7 +2673,7 @@
                 <w:noProof/>
                 <w:webHidden/>
               </w:rPr>
-              <w:instrText xml:space="preserve"> PAGEREF _Toc205832423 \h </w:instrText>
+              <w:instrText xml:space="preserve"> PAGEREF _Toc205894270 \h </w:instrText>
             </w:r>
             <w:r>
               <w:rPr>
@@ -2723,7 +2721,7 @@
               <w14:ligatures w14:val="none"/>
             </w:rPr>
           </w:pPr>
-          <w:hyperlink w:anchor="_Toc205832424" w:history="1">
+          <w:hyperlink w:anchor="_Toc205894271" w:history="1">
             <w:r>
               <w:rPr>
                 <w:rStyle w:val="Hyperlink"/>
@@ -2773,7 +2771,7 @@
                 <w:noProof/>
                 <w:webHidden/>
               </w:rPr>
-              <w:instrText xml:space="preserve"> PAGEREF _Toc205832424 \h </w:instrText>
+              <w:instrText xml:space="preserve"> PAGEREF _Toc205894271 \h </w:instrText>
             </w:r>
             <w:r>
               <w:rPr>
@@ -2821,7 +2819,7 @@
               <w14:ligatures w14:val="none"/>
             </w:rPr>
           </w:pPr>
-          <w:hyperlink w:anchor="_Toc205832425" w:history="1">
+          <w:hyperlink w:anchor="_Toc205894272" w:history="1">
             <w:r>
               <w:rPr>
                 <w:rStyle w:val="Hyperlink"/>
@@ -2871,7 +2869,7 @@
                 <w:noProof/>
                 <w:webHidden/>
               </w:rPr>
-              <w:instrText xml:space="preserve"> PAGEREF _Toc205832425 \h </w:instrText>
+              <w:instrText xml:space="preserve"> PAGEREF _Toc205894272 \h </w:instrText>
             </w:r>
             <w:r>
               <w:rPr>
@@ -2919,7 +2917,7 @@
               <w14:ligatures w14:val="none"/>
             </w:rPr>
           </w:pPr>
-          <w:hyperlink w:anchor="_Toc205832426" w:history="1">
+          <w:hyperlink w:anchor="_Toc205894273" w:history="1">
             <w:r>
               <w:rPr>
                 <w:rStyle w:val="Hyperlink"/>
@@ -2969,7 +2967,7 @@
                 <w:noProof/>
                 <w:webHidden/>
               </w:rPr>
-              <w:instrText xml:space="preserve"> PAGEREF _Toc205832426 \h </w:instrText>
+              <w:instrText xml:space="preserve"> PAGEREF _Toc205894273 \h </w:instrText>
             </w:r>
             <w:r>
               <w:rPr>
@@ -3017,7 +3015,7 @@
               <w14:ligatures w14:val="none"/>
             </w:rPr>
           </w:pPr>
-          <w:hyperlink w:anchor="_Toc205832427" w:history="1">
+          <w:hyperlink w:anchor="_Toc205894274" w:history="1">
             <w:r>
               <w:rPr>
                 <w:rStyle w:val="Hyperlink"/>
@@ -3067,7 +3065,7 @@
                 <w:noProof/>
                 <w:webHidden/>
               </w:rPr>
-              <w:instrText xml:space="preserve"> PAGEREF _Toc205832427 \h </w:instrText>
+              <w:instrText xml:space="preserve"> PAGEREF _Toc205894274 \h </w:instrText>
             </w:r>
             <w:r>
               <w:rPr>
@@ -3115,7 +3113,7 @@
               <w14:ligatures w14:val="none"/>
             </w:rPr>
           </w:pPr>
-          <w:hyperlink w:anchor="_Toc205832428" w:history="1">
+          <w:hyperlink w:anchor="_Toc205894275" w:history="1">
             <w:r>
               <w:rPr>
                 <w:rStyle w:val="Hyperlink"/>
@@ -3165,7 +3163,7 @@
                 <w:noProof/>
                 <w:webHidden/>
               </w:rPr>
-              <w:instrText xml:space="preserve"> PAGEREF _Toc205832428 \h </w:instrText>
+              <w:instrText xml:space="preserve"> PAGEREF _Toc205894275 \h </w:instrText>
             </w:r>
             <w:r>
               <w:rPr>
@@ -3213,7 +3211,7 @@
               <w14:ligatures w14:val="none"/>
             </w:rPr>
           </w:pPr>
-          <w:hyperlink w:anchor="_Toc205832429" w:history="1">
+          <w:hyperlink w:anchor="_Toc205894276" w:history="1">
             <w:r>
               <w:rPr>
                 <w:rStyle w:val="Hyperlink"/>
@@ -3263,7 +3261,7 @@
                 <w:noProof/>
                 <w:webHidden/>
               </w:rPr>
-              <w:instrText xml:space="preserve"> PAGEREF _Toc205832429 \h </w:instrText>
+              <w:instrText xml:space="preserve"> PAGEREF _Toc205894276 \h </w:instrText>
             </w:r>
             <w:r>
               <w:rPr>
@@ -3311,7 +3309,7 @@
               <w14:ligatures w14:val="none"/>
             </w:rPr>
           </w:pPr>
-          <w:hyperlink w:anchor="_Toc205832430" w:history="1">
+          <w:hyperlink w:anchor="_Toc205894277" w:history="1">
             <w:r>
               <w:rPr>
                 <w:rStyle w:val="Hyperlink"/>
@@ -3361,7 +3359,7 @@
                 <w:noProof/>
                 <w:webHidden/>
               </w:rPr>
-              <w:instrText xml:space="preserve"> PAGEREF _Toc205832430 \h </w:instrText>
+              <w:instrText xml:space="preserve"> PAGEREF _Toc205894277 \h </w:instrText>
             </w:r>
             <w:r>
               <w:rPr>
@@ -3409,7 +3407,7 @@
               <w14:ligatures w14:val="none"/>
             </w:rPr>
           </w:pPr>
-          <w:hyperlink w:anchor="_Toc205832431" w:history="1">
+          <w:hyperlink w:anchor="_Toc205894278" w:history="1">
             <w:r>
               <w:rPr>
                 <w:rStyle w:val="Hyperlink"/>
@@ -3459,7 +3457,7 @@
                 <w:noProof/>
                 <w:webHidden/>
               </w:rPr>
-              <w:instrText xml:space="preserve"> PAGEREF _Toc205832431 \h </w:instrText>
+              <w:instrText xml:space="preserve"> PAGEREF _Toc205894278 \h </w:instrText>
             </w:r>
             <w:r>
               <w:rPr>
@@ -3507,7 +3505,7 @@
               <w14:ligatures w14:val="none"/>
             </w:rPr>
           </w:pPr>
-          <w:hyperlink w:anchor="_Toc205832432" w:history="1">
+          <w:hyperlink w:anchor="_Toc205894279" w:history="1">
             <w:r>
               <w:rPr>
                 <w:rStyle w:val="Hyperlink"/>
@@ -3557,7 +3555,7 @@
                 <w:noProof/>
                 <w:webHidden/>
               </w:rPr>
-              <w:instrText xml:space="preserve"> PAGEREF _Toc205832432 \h </w:instrText>
+              <w:instrText xml:space="preserve"> PAGEREF _Toc205894279 \h </w:instrText>
             </w:r>
             <w:r>
               <w:rPr>
@@ -3605,7 +3603,7 @@
               <w14:ligatures w14:val="none"/>
             </w:rPr>
           </w:pPr>
-          <w:hyperlink w:anchor="_Toc205832433" w:history="1">
+          <w:hyperlink w:anchor="_Toc205894280" w:history="1">
             <w:r>
               <w:rPr>
                 <w:rStyle w:val="Hyperlink"/>
@@ -3655,7 +3653,7 @@
                 <w:noProof/>
                 <w:webHidden/>
               </w:rPr>
-              <w:instrText xml:space="preserve"> PAGEREF _Toc205832433 \h </w:instrText>
+              <w:instrText xml:space="preserve"> PAGEREF _Toc205894280 \h </w:instrText>
             </w:r>
             <w:r>
               <w:rPr>
@@ -3703,7 +3701,7 @@
               <w14:ligatures w14:val="none"/>
             </w:rPr>
           </w:pPr>
-          <w:hyperlink w:anchor="_Toc205832434" w:history="1">
+          <w:hyperlink w:anchor="_Toc205894281" w:history="1">
             <w:r>
               <w:rPr>
                 <w:rStyle w:val="Hyperlink"/>
@@ -3753,7 +3751,7 @@
                 <w:noProof/>
                 <w:webHidden/>
               </w:rPr>
-              <w:instrText xml:space="preserve"> PAGEREF _Toc205832434 \h </w:instrText>
+              <w:instrText xml:space="preserve"> PAGEREF _Toc205894281 \h </w:instrText>
             </w:r>
             <w:r>
               <w:rPr>
@@ -3801,7 +3799,7 @@
               <w14:ligatures w14:val="none"/>
             </w:rPr>
           </w:pPr>
-          <w:hyperlink w:anchor="_Toc205832435" w:history="1">
+          <w:hyperlink w:anchor="_Toc205894282" w:history="1">
             <w:r>
               <w:rPr>
                 <w:rStyle w:val="Hyperlink"/>
@@ -3851,7 +3849,7 @@
                 <w:noProof/>
                 <w:webHidden/>
               </w:rPr>
-              <w:instrText xml:space="preserve"> PAGEREF _Toc205832435 \h </w:instrText>
+              <w:instrText xml:space="preserve"> PAGEREF _Toc205894282 \h </w:instrText>
             </w:r>
             <w:r>
               <w:rPr>
@@ -3899,7 +3897,7 @@
               <w14:ligatures w14:val="none"/>
             </w:rPr>
           </w:pPr>
-          <w:hyperlink w:anchor="_Toc205832436" w:history="1">
+          <w:hyperlink w:anchor="_Toc205894283" w:history="1">
             <w:r>
               <w:rPr>
                 <w:rStyle w:val="Hyperlink"/>
@@ -3949,7 +3947,7 @@
                 <w:noProof/>
                 <w:webHidden/>
               </w:rPr>
-              <w:instrText xml:space="preserve"> PAGEREF _Toc205832436 \h </w:instrText>
+              <w:instrText xml:space="preserve"> PAGEREF _Toc205894283 \h </w:instrText>
             </w:r>
             <w:r>
               <w:rPr>
@@ -3997,7 +3995,7 @@
               <w14:ligatures w14:val="none"/>
             </w:rPr>
           </w:pPr>
-          <w:hyperlink w:anchor="_Toc205832437" w:history="1">
+          <w:hyperlink w:anchor="_Toc205894284" w:history="1">
             <w:r>
               <w:rPr>
                 <w:rStyle w:val="Hyperlink"/>
@@ -4047,7 +4045,7 @@
                 <w:noProof/>
                 <w:webHidden/>
               </w:rPr>
-              <w:instrText xml:space="preserve"> PAGEREF _Toc205832437 \h </w:instrText>
+              <w:instrText xml:space="preserve"> PAGEREF _Toc205894284 \h </w:instrText>
             </w:r>
             <w:r>
               <w:rPr>
@@ -4095,7 +4093,7 @@
               <w14:ligatures w14:val="none"/>
             </w:rPr>
           </w:pPr>
-          <w:hyperlink w:anchor="_Toc205832438" w:history="1">
+          <w:hyperlink w:anchor="_Toc205894285" w:history="1">
             <w:r>
               <w:rPr>
                 <w:rStyle w:val="Hyperlink"/>
@@ -4145,7 +4143,7 @@
                 <w:noProof/>
                 <w:webHidden/>
               </w:rPr>
-              <w:instrText xml:space="preserve"> PAGEREF _Toc205832438 \h </w:instrText>
+              <w:instrText xml:space="preserve"> PAGEREF _Toc205894285 \h </w:instrText>
             </w:r>
             <w:r>
               <w:rPr>
@@ -4193,7 +4191,7 @@
               <w14:ligatures w14:val="none"/>
             </w:rPr>
           </w:pPr>
-          <w:hyperlink w:anchor="_Toc205832439" w:history="1">
+          <w:hyperlink w:anchor="_Toc205894286" w:history="1">
             <w:r>
               <w:rPr>
                 <w:rStyle w:val="Hyperlink"/>
@@ -4243,7 +4241,7 @@
                 <w:noProof/>
                 <w:webHidden/>
               </w:rPr>
-              <w:instrText xml:space="preserve"> PAGEREF _Toc205832439 \h </w:instrText>
+              <w:instrText xml:space="preserve"> PAGEREF _Toc205894286 \h </w:instrText>
             </w:r>
             <w:r>
               <w:rPr>
@@ -4291,7 +4289,7 @@
               <w14:ligatures w14:val="none"/>
             </w:rPr>
           </w:pPr>
-          <w:hyperlink w:anchor="_Toc205832440" w:history="1">
+          <w:hyperlink w:anchor="_Toc205894287" w:history="1">
             <w:r>
               <w:rPr>
                 <w:rStyle w:val="Hyperlink"/>
@@ -4341,7 +4339,7 @@
                 <w:noProof/>
                 <w:webHidden/>
               </w:rPr>
-              <w:instrText xml:space="preserve"> PAGEREF _Toc205832440 \h </w:instrText>
+              <w:instrText xml:space="preserve"> PAGEREF _Toc205894287 \h </w:instrText>
             </w:r>
             <w:r>
               <w:rPr>
@@ -4389,7 +4387,7 @@
               <w14:ligatures w14:val="none"/>
             </w:rPr>
           </w:pPr>
-          <w:hyperlink w:anchor="_Toc205832441" w:history="1">
+          <w:hyperlink w:anchor="_Toc205894288" w:history="1">
             <w:r>
               <w:rPr>
                 <w:rStyle w:val="Hyperlink"/>
@@ -4439,7 +4437,7 @@
                 <w:noProof/>
                 <w:webHidden/>
               </w:rPr>
-              <w:instrText xml:space="preserve"> PAGEREF _Toc205832441 \h </w:instrText>
+              <w:instrText xml:space="preserve"> PAGEREF _Toc205894288 \h </w:instrText>
             </w:r>
             <w:r>
               <w:rPr>
@@ -4487,7 +4485,7 @@
               <w14:ligatures w14:val="none"/>
             </w:rPr>
           </w:pPr>
-          <w:hyperlink w:anchor="_Toc205832442" w:history="1">
+          <w:hyperlink w:anchor="_Toc205894289" w:history="1">
             <w:r>
               <w:rPr>
                 <w:rStyle w:val="Hyperlink"/>
@@ -4537,7 +4535,7 @@
                 <w:noProof/>
                 <w:webHidden/>
               </w:rPr>
-              <w:instrText xml:space="preserve"> PAGEREF _Toc205832442 \h </w:instrText>
+              <w:instrText xml:space="preserve"> PAGEREF _Toc205894289 \h </w:instrText>
             </w:r>
             <w:r>
               <w:rPr>
@@ -4585,7 +4583,7 @@
               <w14:ligatures w14:val="none"/>
             </w:rPr>
           </w:pPr>
-          <w:hyperlink w:anchor="_Toc205832443" w:history="1">
+          <w:hyperlink w:anchor="_Toc205894290" w:history="1">
             <w:r>
               <w:rPr>
                 <w:rStyle w:val="Hyperlink"/>
@@ -4635,7 +4633,7 @@
                 <w:noProof/>
                 <w:webHidden/>
               </w:rPr>
-              <w:instrText xml:space="preserve"> PAGEREF _Toc205832443 \h </w:instrText>
+              <w:instrText xml:space="preserve"> PAGEREF _Toc205894290 \h </w:instrText>
             </w:r>
             <w:r>
               <w:rPr>
@@ -4683,7 +4681,7 @@
               <w14:ligatures w14:val="none"/>
             </w:rPr>
           </w:pPr>
-          <w:hyperlink w:anchor="_Toc205832444" w:history="1">
+          <w:hyperlink w:anchor="_Toc205894291" w:history="1">
             <w:r>
               <w:rPr>
                 <w:rStyle w:val="Hyperlink"/>
@@ -4733,7 +4731,7 @@
                 <w:noProof/>
                 <w:webHidden/>
               </w:rPr>
-              <w:instrText xml:space="preserve"> PAGEREF _Toc205832444 \h </w:instrText>
+              <w:instrText xml:space="preserve"> PAGEREF _Toc205894291 \h </w:instrText>
             </w:r>
             <w:r>
               <w:rPr>
@@ -4781,7 +4779,7 @@
               <w14:ligatures w14:val="none"/>
             </w:rPr>
           </w:pPr>
-          <w:hyperlink w:anchor="_Toc205832445" w:history="1">
+          <w:hyperlink w:anchor="_Toc205894292" w:history="1">
             <w:r>
               <w:rPr>
                 <w:rStyle w:val="Hyperlink"/>
@@ -4831,7 +4829,7 @@
                 <w:noProof/>
                 <w:webHidden/>
               </w:rPr>
-              <w:instrText xml:space="preserve"> PAGEREF _Toc205832445 \h </w:instrText>
+              <w:instrText xml:space="preserve"> PAGEREF _Toc205894292 \h </w:instrText>
             </w:r>
             <w:r>
               <w:rPr>
@@ -4879,7 +4877,7 @@
               <w14:ligatures w14:val="none"/>
             </w:rPr>
           </w:pPr>
-          <w:hyperlink w:anchor="_Toc205832446" w:history="1">
+          <w:hyperlink w:anchor="_Toc205894293" w:history="1">
             <w:r>
               <w:rPr>
                 <w:rStyle w:val="Hyperlink"/>
@@ -4929,7 +4927,7 @@
                 <w:noProof/>
                 <w:webHidden/>
               </w:rPr>
-              <w:instrText xml:space="preserve"> PAGEREF _Toc205832446 \h </w:instrText>
+              <w:instrText xml:space="preserve"> PAGEREF _Toc205894293 \h </w:instrText>
             </w:r>
             <w:r>
               <w:rPr>
@@ -4977,7 +4975,7 @@
               <w14:ligatures w14:val="none"/>
             </w:rPr>
           </w:pPr>
-          <w:hyperlink w:anchor="_Toc205832447" w:history="1">
+          <w:hyperlink w:anchor="_Toc205894294" w:history="1">
             <w:r>
               <w:rPr>
                 <w:rStyle w:val="Hyperlink"/>
@@ -5027,7 +5025,7 @@
                 <w:noProof/>
                 <w:webHidden/>
               </w:rPr>
-              <w:instrText xml:space="preserve"> PAGEREF _Toc205832447 \h </w:instrText>
+              <w:instrText xml:space="preserve"> PAGEREF _Toc205894294 \h </w:instrText>
             </w:r>
             <w:r>
               <w:rPr>
@@ -5075,7 +5073,7 @@
               <w14:ligatures w14:val="none"/>
             </w:rPr>
           </w:pPr>
-          <w:hyperlink w:anchor="_Toc205832448" w:history="1">
+          <w:hyperlink w:anchor="_Toc205894295" w:history="1">
             <w:r>
               <w:rPr>
                 <w:rStyle w:val="Hyperlink"/>
@@ -5125,7 +5123,7 @@
                 <w:noProof/>
                 <w:webHidden/>
               </w:rPr>
-              <w:instrText xml:space="preserve"> PAGEREF _Toc205832448 \h </w:instrText>
+              <w:instrText xml:space="preserve"> PAGEREF _Toc205894295 \h </w:instrText>
             </w:r>
             <w:r>
               <w:rPr>
@@ -5173,7 +5171,7 @@
               <w14:ligatures w14:val="none"/>
             </w:rPr>
           </w:pPr>
-          <w:hyperlink w:anchor="_Toc205832449" w:history="1">
+          <w:hyperlink w:anchor="_Toc205894296" w:history="1">
             <w:r>
               <w:rPr>
                 <w:rStyle w:val="Hyperlink"/>
@@ -5223,7 +5221,7 @@
                 <w:noProof/>
                 <w:webHidden/>
               </w:rPr>
-              <w:instrText xml:space="preserve"> PAGEREF _Toc205832449 \h </w:instrText>
+              <w:instrText xml:space="preserve"> PAGEREF _Toc205894296 \h </w:instrText>
             </w:r>
             <w:r>
               <w:rPr>
@@ -5271,7 +5269,7 @@
               <w14:ligatures w14:val="none"/>
             </w:rPr>
           </w:pPr>
-          <w:hyperlink w:anchor="_Toc205832450" w:history="1">
+          <w:hyperlink w:anchor="_Toc205894297" w:history="1">
             <w:r>
               <w:rPr>
                 <w:rStyle w:val="Hyperlink"/>
@@ -5321,7 +5319,7 @@
                 <w:noProof/>
                 <w:webHidden/>
               </w:rPr>
-              <w:instrText xml:space="preserve"> PAGEREF _Toc205832450 \h </w:instrText>
+              <w:instrText xml:space="preserve"> PAGEREF _Toc205894297 \h </w:instrText>
             </w:r>
             <w:r>
               <w:rPr>
@@ -5369,7 +5367,7 @@
               <w14:ligatures w14:val="none"/>
             </w:rPr>
           </w:pPr>
-          <w:hyperlink w:anchor="_Toc205832451" w:history="1">
+          <w:hyperlink w:anchor="_Toc205894298" w:history="1">
             <w:r>
               <w:rPr>
                 <w:rStyle w:val="Hyperlink"/>
@@ -5419,7 +5417,7 @@
                 <w:noProof/>
                 <w:webHidden/>
               </w:rPr>
-              <w:instrText xml:space="preserve"> PAGEREF _Toc205832451 \h </w:instrText>
+              <w:instrText xml:space="preserve"> PAGEREF _Toc205894298 \h </w:instrText>
             </w:r>
             <w:r>
               <w:rPr>
@@ -5467,7 +5465,7 @@
               <w14:ligatures w14:val="none"/>
             </w:rPr>
           </w:pPr>
-          <w:hyperlink w:anchor="_Toc205832452" w:history="1">
+          <w:hyperlink w:anchor="_Toc205894299" w:history="1">
             <w:r>
               <w:rPr>
                 <w:rStyle w:val="Hyperlink"/>
@@ -5517,7 +5515,7 @@
                 <w:noProof/>
                 <w:webHidden/>
               </w:rPr>
-              <w:instrText xml:space="preserve"> PAGEREF _Toc205832452 \h </w:instrText>
+              <w:instrText xml:space="preserve"> PAGEREF _Toc205894299 \h </w:instrText>
             </w:r>
             <w:r>
               <w:rPr>
@@ -5565,7 +5563,7 @@
               <w14:ligatures w14:val="none"/>
             </w:rPr>
           </w:pPr>
-          <w:hyperlink w:anchor="_Toc205832453" w:history="1">
+          <w:hyperlink w:anchor="_Toc205894300" w:history="1">
             <w:r>
               <w:rPr>
                 <w:rStyle w:val="Hyperlink"/>
@@ -5615,7 +5613,7 @@
                 <w:noProof/>
                 <w:webHidden/>
               </w:rPr>
-              <w:instrText xml:space="preserve"> PAGEREF _Toc205832453 \h </w:instrText>
+              <w:instrText xml:space="preserve"> PAGEREF _Toc205894300 \h </w:instrText>
             </w:r>
             <w:r>
               <w:rPr>
@@ -5663,7 +5661,7 @@
               <w14:ligatures w14:val="none"/>
             </w:rPr>
           </w:pPr>
-          <w:hyperlink w:anchor="_Toc205832454" w:history="1">
+          <w:hyperlink w:anchor="_Toc205894301" w:history="1">
             <w:r>
               <w:rPr>
                 <w:rStyle w:val="Hyperlink"/>
@@ -5713,7 +5711,7 @@
                 <w:noProof/>
                 <w:webHidden/>
               </w:rPr>
-              <w:instrText xml:space="preserve"> PAGEREF _Toc205832454 \h </w:instrText>
+              <w:instrText xml:space="preserve"> PAGEREF _Toc205894301 \h </w:instrText>
             </w:r>
             <w:r>
               <w:rPr>
@@ -5761,7 +5759,7 @@
               <w14:ligatures w14:val="none"/>
             </w:rPr>
           </w:pPr>
-          <w:hyperlink w:anchor="_Toc205832455" w:history="1">
+          <w:hyperlink w:anchor="_Toc205894302" w:history="1">
             <w:r>
               <w:rPr>
                 <w:rStyle w:val="Hyperlink"/>
@@ -5811,7 +5809,7 @@
                 <w:noProof/>
                 <w:webHidden/>
               </w:rPr>
-              <w:instrText xml:space="preserve"> PAGEREF _Toc205832455 \h </w:instrText>
+              <w:instrText xml:space="preserve"> PAGEREF _Toc205894302 \h </w:instrText>
             </w:r>
             <w:r>
               <w:rPr>
@@ -5859,7 +5857,7 @@
               <w14:ligatures w14:val="none"/>
             </w:rPr>
           </w:pPr>
-          <w:hyperlink w:anchor="_Toc205832456" w:history="1">
+          <w:hyperlink w:anchor="_Toc205894303" w:history="1">
             <w:r>
               <w:rPr>
                 <w:rStyle w:val="Hyperlink"/>
@@ -5909,7 +5907,7 @@
                 <w:noProof/>
                 <w:webHidden/>
               </w:rPr>
-              <w:instrText xml:space="preserve"> PAGEREF _Toc205832456 \h </w:instrText>
+              <w:instrText xml:space="preserve"> PAGEREF _Toc205894303 \h </w:instrText>
             </w:r>
             <w:r>
               <w:rPr>
@@ -5957,7 +5955,7 @@
               <w14:ligatures w14:val="none"/>
             </w:rPr>
           </w:pPr>
-          <w:hyperlink w:anchor="_Toc205832457" w:history="1">
+          <w:hyperlink w:anchor="_Toc205894304" w:history="1">
             <w:r>
               <w:rPr>
                 <w:rStyle w:val="Hyperlink"/>
@@ -6007,7 +6005,7 @@
                 <w:noProof/>
                 <w:webHidden/>
               </w:rPr>
-              <w:instrText xml:space="preserve"> PAGEREF _Toc205832457 \h </w:instrText>
+              <w:instrText xml:space="preserve"> PAGEREF _Toc205894304 \h </w:instrText>
             </w:r>
             <w:r>
               <w:rPr>
@@ -6055,7 +6053,7 @@
               <w14:ligatures w14:val="none"/>
             </w:rPr>
           </w:pPr>
-          <w:hyperlink w:anchor="_Toc205832458" w:history="1">
+          <w:hyperlink w:anchor="_Toc205894305" w:history="1">
             <w:r>
               <w:rPr>
                 <w:rStyle w:val="Hyperlink"/>
@@ -6105,7 +6103,7 @@
                 <w:noProof/>
                 <w:webHidden/>
               </w:rPr>
-              <w:instrText xml:space="preserve"> PAGEREF _Toc205832458 \h </w:instrText>
+              <w:instrText xml:space="preserve"> PAGEREF _Toc205894305 \h </w:instrText>
             </w:r>
             <w:r>
               <w:rPr>
@@ -6153,7 +6151,7 @@
               <w14:ligatures w14:val="none"/>
             </w:rPr>
           </w:pPr>
-          <w:hyperlink w:anchor="_Toc205832459" w:history="1">
+          <w:hyperlink w:anchor="_Toc205894306" w:history="1">
             <w:r>
               <w:rPr>
                 <w:rStyle w:val="Hyperlink"/>
@@ -6203,7 +6201,7 @@
                 <w:noProof/>
                 <w:webHidden/>
               </w:rPr>
-              <w:instrText xml:space="preserve"> PAGEREF _Toc205832459 \h </w:instrText>
+              <w:instrText xml:space="preserve"> PAGEREF _Toc205894306 \h </w:instrText>
             </w:r>
             <w:r>
               <w:rPr>
@@ -6251,7 +6249,7 @@
               <w14:ligatures w14:val="none"/>
             </w:rPr>
           </w:pPr>
-          <w:hyperlink w:anchor="_Toc205832460" w:history="1">
+          <w:hyperlink w:anchor="_Toc205894307" w:history="1">
             <w:r>
               <w:rPr>
                 <w:rStyle w:val="Hyperlink"/>
@@ -6301,7 +6299,7 @@
                 <w:noProof/>
                 <w:webHidden/>
               </w:rPr>
-              <w:instrText xml:space="preserve"> PAGEREF _Toc205832460 \h </w:instrText>
+              <w:instrText xml:space="preserve"> PAGEREF _Toc205894307 \h </w:instrText>
             </w:r>
             <w:r>
               <w:rPr>
@@ -6349,7 +6347,7 @@
               <w14:ligatures w14:val="none"/>
             </w:rPr>
           </w:pPr>
-          <w:hyperlink w:anchor="_Toc205832461" w:history="1">
+          <w:hyperlink w:anchor="_Toc205894308" w:history="1">
             <w:r>
               <w:rPr>
                 <w:rStyle w:val="Hyperlink"/>
@@ -6399,7 +6397,7 @@
                 <w:noProof/>
                 <w:webHidden/>
               </w:rPr>
-              <w:instrText xml:space="preserve"> PAGEREF _Toc205832461 \h </w:instrText>
+              <w:instrText xml:space="preserve"> PAGEREF _Toc205894308 \h </w:instrText>
             </w:r>
             <w:r>
               <w:rPr>
@@ -6477,7 +6475,7 @@
           <w:sz w:val="28"/>
         </w:rPr>
       </w:pPr>
-      <w:bookmarkStart w:id="1" w:name="_Toc205832413"/>
+      <w:bookmarkStart w:id="0" w:name="_Toc205894260"/>
       <w:r>
         <w:rPr>
           <w:b/>
@@ -6495,7 +6493,7 @@
         </w:rPr>
         <w:t xml:space="preserve"> TỔNG QUAN</w:t>
       </w:r>
-      <w:bookmarkEnd w:id="1"/>
+      <w:bookmarkEnd w:id="0"/>
     </w:p>
     <w:p>
       <w:pPr>
@@ -6513,7 +6511,7 @@
           <w:sz w:val="28"/>
         </w:rPr>
       </w:pPr>
-      <w:bookmarkStart w:id="2" w:name="_Toc205832414"/>
+      <w:bookmarkStart w:id="1" w:name="_Toc205894261"/>
       <w:r>
         <w:rPr>
           <w:b/>
@@ -6530,7 +6528,7 @@
         </w:rPr>
         <w:t xml:space="preserve"> VỀ QUY TRÌNH PHÁT TRIỂN WEBSITE</w:t>
       </w:r>
-      <w:bookmarkEnd w:id="2"/>
+      <w:bookmarkEnd w:id="1"/>
     </w:p>
     <w:p>
       <w:pPr>
@@ -6670,7 +6668,7 @@
           <w:sz w:val="28"/>
         </w:rPr>
       </w:pPr>
-      <w:bookmarkStart w:id="3" w:name="_Toc205832415"/>
+      <w:bookmarkStart w:id="2" w:name="_Toc205894262"/>
       <w:r>
         <w:rPr>
           <w:b/>
@@ -6679,7 +6677,7 @@
         </w:rPr>
         <w:t>TỔNG QUAN VỀ MERN STACK</w:t>
       </w:r>
-      <w:bookmarkEnd w:id="3"/>
+      <w:bookmarkEnd w:id="2"/>
     </w:p>
     <w:p>
       <w:pPr>
@@ -6922,7 +6920,7 @@
           <w:sz w:val="28"/>
         </w:rPr>
       </w:pPr>
-      <w:bookmarkStart w:id="4" w:name="_Toc205832416"/>
+      <w:bookmarkStart w:id="3" w:name="_Toc205894263"/>
       <w:r>
         <w:rPr>
           <w:b/>
@@ -6931,7 +6929,7 @@
         </w:rPr>
         <w:t>SƠ ĐỒ KIẾN TRÚC TỔNG THỂ CỦA ỨNG DỤNG</w:t>
       </w:r>
-      <w:bookmarkEnd w:id="4"/>
+      <w:bookmarkEnd w:id="3"/>
     </w:p>
     <w:p>
       <w:pPr>
@@ -6995,7 +6993,7 @@
           <w:szCs w:val="26"/>
         </w:rPr>
       </w:pPr>
-      <w:bookmarkStart w:id="5" w:name="_Toc205832417"/>
+      <w:bookmarkStart w:id="4" w:name="_Toc205894264"/>
       <w:r>
         <w:rPr>
           <w:b/>
@@ -7012,7 +7010,7 @@
         </w:rPr>
         <w:t>:</w:t>
       </w:r>
-      <w:bookmarkEnd w:id="5"/>
+      <w:bookmarkEnd w:id="4"/>
     </w:p>
     <w:p>
       <w:pPr>
@@ -7171,7 +7169,7 @@
           <w:szCs w:val="26"/>
         </w:rPr>
       </w:pPr>
-      <w:bookmarkStart w:id="6" w:name="_Toc205832418"/>
+      <w:bookmarkStart w:id="5" w:name="_Toc205894265"/>
       <w:r>
         <w:rPr>
           <w:b/>
@@ -7188,7 +7186,7 @@
         </w:rPr>
         <w:t>:</w:t>
       </w:r>
-      <w:bookmarkEnd w:id="6"/>
+      <w:bookmarkEnd w:id="5"/>
     </w:p>
     <w:p>
       <w:pPr>
@@ -7380,7 +7378,7 @@
           <w:szCs w:val="26"/>
         </w:rPr>
       </w:pPr>
-      <w:bookmarkStart w:id="7" w:name="_Toc205832419"/>
+      <w:bookmarkStart w:id="6" w:name="_Toc205894266"/>
       <w:r>
         <w:rPr>
           <w:b/>
@@ -7397,7 +7395,7 @@
         </w:rPr>
         <w:t>:</w:t>
       </w:r>
-      <w:bookmarkEnd w:id="7"/>
+      <w:bookmarkEnd w:id="6"/>
     </w:p>
     <w:p>
       <w:pPr>
@@ -7552,7 +7550,7 @@
           <w:szCs w:val="26"/>
         </w:rPr>
       </w:pPr>
-      <w:bookmarkStart w:id="8" w:name="_Toc205832420"/>
+      <w:bookmarkStart w:id="7" w:name="_Toc205894267"/>
       <w:r>
         <w:rPr>
           <w:b/>
@@ -7578,7 +7576,7 @@
         </w:rPr>
         <w:t>:</w:t>
       </w:r>
-      <w:bookmarkEnd w:id="8"/>
+      <w:bookmarkEnd w:id="7"/>
     </w:p>
     <w:p>
       <w:pPr>
@@ -7649,7 +7647,7 @@
           <w:sz w:val="28"/>
         </w:rPr>
       </w:pPr>
-      <w:bookmarkStart w:id="9" w:name="_Toc205832421"/>
+      <w:bookmarkStart w:id="8" w:name="_Toc205894268"/>
       <w:r>
         <w:rPr>
           <w:b/>
@@ -7658,7 +7656,7 @@
         </w:rPr>
         <w:t>FRONTEND – XÂY DỰNG GIAO DIỆN NGƯỚI DÙNG VỚI REACTJS VÀ NEXT.JS</w:t>
       </w:r>
-      <w:bookmarkEnd w:id="9"/>
+      <w:bookmarkEnd w:id="8"/>
     </w:p>
     <w:p>
       <w:pPr>
@@ -7676,7 +7674,7 @@
           <w:sz w:val="28"/>
         </w:rPr>
       </w:pPr>
-      <w:bookmarkStart w:id="10" w:name="_Toc205832422"/>
+      <w:bookmarkStart w:id="9" w:name="_Toc205894269"/>
       <w:r>
         <w:rPr>
           <w:b/>
@@ -7685,7 +7683,7 @@
         </w:rPr>
         <w:t>REACTJS</w:t>
       </w:r>
-      <w:bookmarkEnd w:id="10"/>
+      <w:bookmarkEnd w:id="9"/>
     </w:p>
     <w:p>
       <w:pPr>
@@ -7703,7 +7701,7 @@
           <w:sz w:val="28"/>
         </w:rPr>
       </w:pPr>
-      <w:bookmarkStart w:id="11" w:name="_Toc205832423"/>
+      <w:bookmarkStart w:id="10" w:name="_Toc205894270"/>
       <w:r>
         <w:rPr>
           <w:b/>
@@ -7712,7 +7710,7 @@
         </w:rPr>
         <w:t>Tổng Quan Về Thư Viện Reactjs</w:t>
       </w:r>
-      <w:bookmarkEnd w:id="11"/>
+      <w:bookmarkEnd w:id="10"/>
     </w:p>
     <w:p>
       <w:pPr>
@@ -7762,7 +7760,7 @@
           <w:sz w:val="28"/>
         </w:rPr>
       </w:pPr>
-      <w:bookmarkStart w:id="12" w:name="_Toc205832424"/>
+      <w:bookmarkStart w:id="11" w:name="_Toc205894271"/>
       <w:r>
         <w:rPr>
           <w:b/>
@@ -7772,7 +7770,7 @@
         <w:lastRenderedPageBreak/>
         <w:t>Kiến Trúc Component, Virtual Dom (Virtual Docment Object Model)</w:t>
       </w:r>
-      <w:bookmarkEnd w:id="12"/>
+      <w:bookmarkEnd w:id="11"/>
     </w:p>
     <w:p>
       <w:pPr>
@@ -8035,7 +8033,7 @@
           <w:sz w:val="28"/>
         </w:rPr>
       </w:pPr>
-      <w:bookmarkStart w:id="13" w:name="_Toc205832425"/>
+      <w:bookmarkStart w:id="12" w:name="_Toc205894272"/>
       <w:r>
         <w:rPr>
           <w:b/>
@@ -8044,7 +8042,7 @@
         </w:rPr>
         <w:t>Ưu Và Nhược Điểm Của Reactjs</w:t>
       </w:r>
-      <w:bookmarkEnd w:id="13"/>
+      <w:bookmarkEnd w:id="12"/>
     </w:p>
     <w:p>
       <w:pPr>
@@ -8269,7 +8267,7 @@
           <w:sz w:val="28"/>
         </w:rPr>
       </w:pPr>
-      <w:bookmarkStart w:id="14" w:name="_Toc205832426"/>
+      <w:bookmarkStart w:id="13" w:name="_Toc205894273"/>
       <w:r>
         <w:rPr>
           <w:b/>
@@ -8278,7 +8276,7 @@
         </w:rPr>
         <w:t>Các Khái Niệm Mở Rộng: Jsx, State, Props, Hooks</w:t>
       </w:r>
-      <w:bookmarkEnd w:id="14"/>
+      <w:bookmarkEnd w:id="13"/>
     </w:p>
     <w:p>
       <w:pPr>
@@ -9318,7 +9316,7 @@
           <w:sz w:val="28"/>
         </w:rPr>
       </w:pPr>
-      <w:bookmarkStart w:id="15" w:name="_Toc205832427"/>
+      <w:bookmarkStart w:id="14" w:name="_Toc205894274"/>
       <w:r>
         <w:rPr>
           <w:b/>
@@ -9327,7 +9325,7 @@
         </w:rPr>
         <w:t>NEXT.JS</w:t>
       </w:r>
-      <w:bookmarkEnd w:id="15"/>
+      <w:bookmarkEnd w:id="14"/>
     </w:p>
     <w:p>
       <w:pPr>
@@ -9345,7 +9343,7 @@
           <w:sz w:val="28"/>
         </w:rPr>
       </w:pPr>
-      <w:bookmarkStart w:id="16" w:name="_Toc205832428"/>
+      <w:bookmarkStart w:id="15" w:name="_Toc205894275"/>
       <w:r>
         <w:rPr>
           <w:b/>
@@ -9354,7 +9352,7 @@
         </w:rPr>
         <w:t>Tổng Quan Về Framework Next.Js</w:t>
       </w:r>
-      <w:bookmarkEnd w:id="16"/>
+      <w:bookmarkEnd w:id="15"/>
     </w:p>
     <w:p>
       <w:pPr>
@@ -9464,7 +9462,7 @@
           <w:sz w:val="28"/>
         </w:rPr>
       </w:pPr>
-      <w:bookmarkStart w:id="17" w:name="_Toc205832429"/>
+      <w:bookmarkStart w:id="16" w:name="_Toc205894276"/>
       <w:r>
         <w:rPr>
           <w:b/>
@@ -9473,7 +9471,7 @@
         </w:rPr>
         <w:t>SSR (Server-Side Rendering), SSG (Static Site Generation), ISR (Incremental Static Regeneration)</w:t>
       </w:r>
-      <w:bookmarkEnd w:id="17"/>
+      <w:bookmarkEnd w:id="16"/>
     </w:p>
     <w:p>
       <w:pPr>
@@ -9846,7 +9844,7 @@
           <w:sz w:val="28"/>
         </w:rPr>
       </w:pPr>
-      <w:bookmarkStart w:id="18" w:name="_Toc205832430"/>
+      <w:bookmarkStart w:id="17" w:name="_Toc205894277"/>
       <w:r>
         <w:rPr>
           <w:b/>
@@ -9855,7 +9853,7 @@
         </w:rPr>
         <w:t>Ưu Và Nhược Điểm Của Next.Js So Với Reactjs Thuần</w:t>
       </w:r>
-      <w:bookmarkEnd w:id="18"/>
+      <w:bookmarkEnd w:id="17"/>
     </w:p>
     <w:p>
       <w:pPr>
@@ -10089,7 +10087,7 @@
           <w:sz w:val="28"/>
         </w:rPr>
       </w:pPr>
-      <w:bookmarkStart w:id="19" w:name="_Toc205832431"/>
+      <w:bookmarkStart w:id="18" w:name="_Toc205894278"/>
       <w:r>
         <w:rPr>
           <w:b/>
@@ -10098,7 +10096,7 @@
         </w:rPr>
         <w:t>Quy Trình Triển Khai: Cấu Trúc Thư Mục, Hệ Thống Routing, Fetching Dữ Liệu Với Getstaticprops Và Getserversideprops</w:t>
       </w:r>
-      <w:bookmarkEnd w:id="19"/>
+      <w:bookmarkEnd w:id="18"/>
     </w:p>
     <w:p>
       <w:pPr>
@@ -10494,7 +10492,7 @@
           <w:sz w:val="28"/>
         </w:rPr>
       </w:pPr>
-      <w:bookmarkStart w:id="20" w:name="_Toc205832432"/>
+      <w:bookmarkStart w:id="19" w:name="_Toc205894279"/>
       <w:r>
         <w:rPr>
           <w:b/>
@@ -10504,7 +10502,7 @@
         <w:lastRenderedPageBreak/>
         <w:t>BACKEND – XÂY DỰNG MÁY CHỦ VỚI NODEJS VÀ EXPRESS.JS</w:t>
       </w:r>
-      <w:bookmarkEnd w:id="20"/>
+      <w:bookmarkEnd w:id="19"/>
     </w:p>
     <w:p>
       <w:pPr>
@@ -10522,7 +10520,7 @@
           <w:sz w:val="28"/>
         </w:rPr>
       </w:pPr>
-      <w:bookmarkStart w:id="21" w:name="_Toc205832433"/>
+      <w:bookmarkStart w:id="20" w:name="_Toc205894280"/>
       <w:r>
         <w:rPr>
           <w:b/>
@@ -10531,7 +10529,7 @@
         </w:rPr>
         <w:t>NODEJS</w:t>
       </w:r>
-      <w:bookmarkEnd w:id="21"/>
+      <w:bookmarkEnd w:id="20"/>
     </w:p>
     <w:p>
       <w:pPr>
@@ -10549,7 +10547,7 @@
           <w:sz w:val="28"/>
         </w:rPr>
       </w:pPr>
-      <w:bookmarkStart w:id="22" w:name="_Toc205832434"/>
+      <w:bookmarkStart w:id="21" w:name="_Toc205894281"/>
       <w:r>
         <w:rPr>
           <w:b/>
@@ -10558,7 +10556,7 @@
         </w:rPr>
         <w:t>Tổng Quan Về Môi Trường Runtime NodeJS</w:t>
       </w:r>
-      <w:bookmarkEnd w:id="22"/>
+      <w:bookmarkEnd w:id="21"/>
     </w:p>
     <w:p>
       <w:pPr>
@@ -10616,7 +10614,7 @@
           <w:sz w:val="28"/>
         </w:rPr>
       </w:pPr>
-      <w:bookmarkStart w:id="23" w:name="_Toc205832435"/>
+      <w:bookmarkStart w:id="22" w:name="_Toc205894282"/>
       <w:r>
         <w:rPr>
           <w:b/>
@@ -10625,7 +10623,7 @@
         </w:rPr>
         <w:t>Kiến Trúc Bất Đồng Bộ (Non-Blocking I/O) Và Event Loop</w:t>
       </w:r>
-      <w:bookmarkEnd w:id="23"/>
+      <w:bookmarkEnd w:id="22"/>
     </w:p>
     <w:p>
       <w:pPr>
@@ -10763,7 +10761,7 @@
           <w:sz w:val="28"/>
         </w:rPr>
       </w:pPr>
-      <w:bookmarkStart w:id="24" w:name="_Toc205832436"/>
+      <w:bookmarkStart w:id="23" w:name="_Toc205894283"/>
       <w:r>
         <w:rPr>
           <w:b/>
@@ -10772,7 +10770,7 @@
         </w:rPr>
         <w:t>Ưu Và Nhược Điểm Của Nodejs</w:t>
       </w:r>
-      <w:bookmarkEnd w:id="24"/>
+      <w:bookmarkEnd w:id="23"/>
     </w:p>
     <w:p>
       <w:pPr>
@@ -10985,7 +10983,7 @@
           <w:sz w:val="28"/>
         </w:rPr>
       </w:pPr>
-      <w:bookmarkStart w:id="25" w:name="_Toc205832437"/>
+      <w:bookmarkStart w:id="24" w:name="_Toc205894284"/>
       <w:r>
         <w:rPr>
           <w:b/>
@@ -10994,7 +10992,7 @@
         </w:rPr>
         <w:t>Các Khái Niệm Mở Rộng: NPM (Node Package Manager), Modules</w:t>
       </w:r>
-      <w:bookmarkEnd w:id="25"/>
+      <w:bookmarkEnd w:id="24"/>
     </w:p>
     <w:p>
       <w:pPr>
@@ -11179,7 +11177,7 @@
           <w:sz w:val="28"/>
         </w:rPr>
       </w:pPr>
-      <w:bookmarkStart w:id="26" w:name="_Toc205832438"/>
+      <w:bookmarkStart w:id="25" w:name="_Toc205894285"/>
       <w:r>
         <w:rPr>
           <w:b/>
@@ -11189,7 +11187,7 @@
         <w:lastRenderedPageBreak/>
         <w:t>EXPRESS.JS</w:t>
       </w:r>
-      <w:bookmarkEnd w:id="26"/>
+      <w:bookmarkEnd w:id="25"/>
     </w:p>
     <w:p>
       <w:pPr>
@@ -11207,7 +11205,7 @@
           <w:sz w:val="28"/>
         </w:rPr>
       </w:pPr>
-      <w:bookmarkStart w:id="27" w:name="_Toc205832439"/>
+      <w:bookmarkStart w:id="26" w:name="_Toc205894286"/>
       <w:r>
         <w:rPr>
           <w:b/>
@@ -11224,7 +11222,7 @@
         </w:rPr>
         <w:t xml:space="preserve"> Về Framwork Express.js</w:t>
       </w:r>
-      <w:bookmarkEnd w:id="27"/>
+      <w:bookmarkEnd w:id="26"/>
     </w:p>
     <w:p>
       <w:pPr>
@@ -11267,7 +11265,7 @@
           <w:sz w:val="28"/>
         </w:rPr>
       </w:pPr>
-      <w:bookmarkStart w:id="28" w:name="_Toc205832440"/>
+      <w:bookmarkStart w:id="27" w:name="_Toc205894287"/>
       <w:r>
         <w:rPr>
           <w:b/>
@@ -11276,6 +11274,8 @@
         </w:rPr>
         <w:t>Middleware, Routing</w:t>
       </w:r>
+      <w:bookmarkStart w:id="28" w:name="_GoBack"/>
+      <w:bookmarkEnd w:id="27"/>
       <w:bookmarkEnd w:id="28"/>
     </w:p>
     <w:p>
@@ -11598,7 +11598,7 @@
           <w:sz w:val="28"/>
         </w:rPr>
       </w:pPr>
-      <w:bookmarkStart w:id="29" w:name="_Toc205832441"/>
+      <w:bookmarkStart w:id="29" w:name="_Toc205894288"/>
       <w:r>
         <w:rPr>
           <w:b/>
@@ -11808,7 +11808,7 @@
           <w:sz w:val="28"/>
         </w:rPr>
       </w:pPr>
-      <w:bookmarkStart w:id="30" w:name="_Toc205832442"/>
+      <w:bookmarkStart w:id="30" w:name="_Toc205894289"/>
       <w:r>
         <w:rPr>
           <w:b/>
@@ -12254,7 +12254,7 @@
           <w:sz w:val="28"/>
         </w:rPr>
       </w:pPr>
-      <w:bookmarkStart w:id="31" w:name="_Toc205832443"/>
+      <w:bookmarkStart w:id="31" w:name="_Toc205894290"/>
       <w:r>
         <w:rPr>
           <w:b/>
@@ -12281,7 +12281,7 @@
           <w:sz w:val="28"/>
         </w:rPr>
       </w:pPr>
-      <w:bookmarkStart w:id="32" w:name="_Toc205832444"/>
+      <w:bookmarkStart w:id="32" w:name="_Toc205894291"/>
       <w:r>
         <w:rPr>
           <w:b/>
@@ -12340,7 +12340,7 @@
           <w:sz w:val="28"/>
         </w:rPr>
       </w:pPr>
-      <w:bookmarkStart w:id="33" w:name="_Toc205832445"/>
+      <w:bookmarkStart w:id="33" w:name="_Toc205894292"/>
       <w:r>
         <w:rPr>
           <w:b/>
@@ -12424,7 +12424,7 @@
           <w:sz w:val="28"/>
         </w:rPr>
       </w:pPr>
-      <w:bookmarkStart w:id="34" w:name="_Toc205832446"/>
+      <w:bookmarkStart w:id="34" w:name="_Toc205894293"/>
       <w:r>
         <w:rPr>
           <w:b/>
@@ -12667,7 +12667,7 @@
           <w:sz w:val="28"/>
         </w:rPr>
       </w:pPr>
-      <w:bookmarkStart w:id="35" w:name="_Toc205832447"/>
+      <w:bookmarkStart w:id="35" w:name="_Toc205894294"/>
       <w:r>
         <w:rPr>
           <w:b/>
@@ -12970,7 +12970,7 @@
           <w:sz w:val="28"/>
         </w:rPr>
       </w:pPr>
-      <w:bookmarkStart w:id="36" w:name="_Toc205832448"/>
+      <w:bookmarkStart w:id="36" w:name="_Toc205894295"/>
       <w:r>
         <w:rPr>
           <w:b/>
@@ -12997,7 +12997,7 @@
           <w:sz w:val="28"/>
         </w:rPr>
       </w:pPr>
-      <w:bookmarkStart w:id="37" w:name="_Toc205832449"/>
+      <w:bookmarkStart w:id="37" w:name="_Toc205894296"/>
       <w:r>
         <w:rPr>
           <w:b/>
@@ -13022,14 +13022,7 @@
           <w:bCs/>
           <w:szCs w:val="26"/>
         </w:rPr>
-        <w:t>Việc tích hợp MongoDB vào dự án được thực hiện theo các bướ</w:t>
-      </w:r>
-      <w:r>
-        <w:rPr>
-          <w:bCs/>
-          <w:szCs w:val="26"/>
-        </w:rPr>
-        <w:t>c sau:</w:t>
+        <w:t>Việc tích hợp MongoDB vào dự án được thực hiện theo các bước sau:</w:t>
       </w:r>
     </w:p>
     <w:p>
@@ -13174,7 +13167,7 @@
           <w:sz w:val="28"/>
         </w:rPr>
       </w:pPr>
-      <w:bookmarkStart w:id="38" w:name="_Toc205832450"/>
+      <w:bookmarkStart w:id="38" w:name="_Toc205894297"/>
       <w:r>
         <w:rPr>
           <w:b/>
@@ -13236,14 +13229,7 @@
           <w:szCs w:val="26"/>
         </w:rPr>
         <w:lastRenderedPageBreak/>
-        <w:t>bảo tính nhất quán của dữ liệu, ngay cả khi MongoDB là một cơ sở dữ liệu không ràng buộc về</w:t>
-      </w:r>
-      <w:r>
-        <w:rPr>
-          <w:bCs/>
-          <w:szCs w:val="26"/>
-        </w:rPr>
-        <w:t xml:space="preserve"> schema.</w:t>
+        <w:t>bảo tính nhất quán của dữ liệu, ngay cả khi MongoDB là một cơ sở dữ liệu không ràng buộc về schema.</w:t>
       </w:r>
     </w:p>
     <w:p>
@@ -13272,14 +13258,7 @@
           <w:bCs/>
           <w:szCs w:val="26"/>
         </w:rPr>
-        <w:t xml:space="preserve"> Chúng tôi tạo một UserSchema để định nghĩa các trường như name, email, password, role (người dùng hoặc tài xế</w:t>
-      </w:r>
-      <w:r>
-        <w:rPr>
-          <w:bCs/>
-          <w:szCs w:val="26"/>
-        </w:rPr>
-        <w:t>).</w:t>
+        <w:t xml:space="preserve"> Chúng tôi tạo một UserSchema để định nghĩa các trường như name, email, password, role (người dùng hoặc tài xế).</w:t>
       </w:r>
     </w:p>
     <w:p>
@@ -13308,14 +13287,7 @@
           <w:bCs/>
           <w:szCs w:val="26"/>
         </w:rPr>
-        <w:t xml:space="preserve"> Sau khi định nghĩa schema, chúng tôi tạo một model từ schema đó. Model là một lớp cung cấp các phương thức để thực hiện các thao tác CRUD (Create, Read, Update, Delete) với collection tương ứ</w:t>
-      </w:r>
-      <w:r>
-        <w:rPr>
-          <w:bCs/>
-          <w:szCs w:val="26"/>
-        </w:rPr>
-        <w:t>ng.</w:t>
+        <w:t xml:space="preserve"> Sau khi định nghĩa schema, chúng tôi tạo một model từ schema đó. Model là một lớp cung cấp các phương thức để thực hiện các thao tác CRUD (Create, Read, Update, Delete) với collection tương ứng.</w:t>
       </w:r>
     </w:p>
     <w:p>
@@ -13362,22 +13334,14 @@
           <w:sz w:val="28"/>
         </w:rPr>
       </w:pPr>
-      <w:bookmarkStart w:id="39" w:name="_Toc205832451"/>
-      <w:r>
-        <w:rPr>
-          <w:b/>
-          <w:bCs/>
-          <w:sz w:val="28"/>
-        </w:rPr>
-        <w:t>C</w:t>
-      </w:r>
-      <w:r>
-        <w:rPr>
-          <w:b/>
-          <w:bCs/>
-          <w:sz w:val="28"/>
-        </w:rPr>
-        <w:t>ác Thao Tác Cơ Bản (CRUD: Create, Read, Update, Delete)</w:t>
+      <w:bookmarkStart w:id="39" w:name="_Toc205894298"/>
+      <w:r>
+        <w:rPr>
+          <w:b/>
+          <w:bCs/>
+          <w:sz w:val="28"/>
+        </w:rPr>
+        <w:t>Các Thao Tác Cơ Bản (CRUD: Create, Read, Update, Delete)</w:t>
       </w:r>
       <w:bookmarkEnd w:id="39"/>
     </w:p>
@@ -13658,7 +13622,7 @@
           <w:sz w:val="28"/>
         </w:rPr>
       </w:pPr>
-      <w:bookmarkStart w:id="40" w:name="_Toc205832452"/>
+      <w:bookmarkStart w:id="40" w:name="_Toc205894299"/>
       <w:r>
         <w:rPr>
           <w:b/>
@@ -13710,7 +13674,7 @@
           <w:sz w:val="28"/>
         </w:rPr>
       </w:pPr>
-      <w:bookmarkStart w:id="41" w:name="_Toc205832453"/>
+      <w:bookmarkStart w:id="41" w:name="_Toc205894300"/>
       <w:r>
         <w:rPr>
           <w:b/>
@@ -13758,7 +13722,7 @@
         </w:rPr>
         <w:t xml:space="preserve"> </w:t>
       </w:r>
-      <w:bookmarkStart w:id="42" w:name="_Toc205832454"/>
+      <w:bookmarkStart w:id="42" w:name="_Toc205894301"/>
       <w:r>
         <w:rPr>
           <w:b/>
@@ -13977,7 +13941,7 @@
           <w:sz w:val="28"/>
         </w:rPr>
       </w:pPr>
-      <w:bookmarkStart w:id="43" w:name="_Toc205832455"/>
+      <w:bookmarkStart w:id="43" w:name="_Toc205894302"/>
       <w:r>
         <w:rPr>
           <w:b/>
@@ -14340,7 +14304,7 @@
           <w:sz w:val="28"/>
         </w:rPr>
       </w:pPr>
-      <w:bookmarkStart w:id="44" w:name="_Toc205832456"/>
+      <w:bookmarkStart w:id="44" w:name="_Toc205894303"/>
       <w:r>
         <w:rPr>
           <w:b/>
@@ -14401,7 +14365,7 @@
           <w:sz w:val="28"/>
         </w:rPr>
       </w:pPr>
-      <w:bookmarkStart w:id="45" w:name="_Toc205832457"/>
+      <w:bookmarkStart w:id="45" w:name="_Toc205894304"/>
       <w:r>
         <w:rPr>
           <w:b/>
@@ -14891,7 +14855,7 @@
           <w:sz w:val="28"/>
         </w:rPr>
       </w:pPr>
-      <w:bookmarkStart w:id="46" w:name="_Toc205832458"/>
+      <w:bookmarkStart w:id="46" w:name="_Toc205894305"/>
       <w:r>
         <w:rPr>
           <w:b/>
@@ -15278,7 +15242,7 @@
           <w:sz w:val="28"/>
         </w:rPr>
       </w:pPr>
-      <w:bookmarkStart w:id="47" w:name="_Toc205832459"/>
+      <w:bookmarkStart w:id="47" w:name="_Toc205894306"/>
       <w:r>
         <w:rPr>
           <w:b/>
@@ -15320,7 +15284,7 @@
           <w:sz w:val="28"/>
         </w:rPr>
       </w:pPr>
-      <w:bookmarkStart w:id="48" w:name="_Toc205832460"/>
+      <w:bookmarkStart w:id="48" w:name="_Toc205894307"/>
       <w:r>
         <w:rPr>
           <w:b/>
@@ -15534,7 +15498,7 @@
           <w:sz w:val="28"/>
         </w:rPr>
       </w:pPr>
-      <w:bookmarkStart w:id="49" w:name="_Toc205832461"/>
+      <w:bookmarkStart w:id="49" w:name="_Toc205894308"/>
       <w:r>
         <w:rPr>
           <w:b/>
@@ -15759,7 +15723,7 @@
           <w:rPr>
             <w:noProof/>
           </w:rPr>
-          <w:t>10</w:t>
+          <w:t>15</w:t>
         </w:r>
         <w:r>
           <w:rPr>
@@ -19561,6 +19525,7 @@
   <w:style w:type="character" w:default="1" w:styleId="DefaultParagraphFont">
     <w:name w:val="Default Paragraph Font"/>
     <w:uiPriority w:val="1"/>
+    <w:semiHidden/>
     <w:unhideWhenUsed/>
   </w:style>
   <w:style w:type="table" w:default="1" w:styleId="TableNormal">
@@ -20528,7 +20493,7 @@
 </file>
 
 <file path=customXml/itemProps1.xml><?xml version="1.0" encoding="utf-8"?>
-<ds:datastoreItem xmlns:ds="http://schemas.openxmlformats.org/officeDocument/2006/customXml" ds:itemID="{7538510F-DCA0-4E39-9480-15D5538E667C}">
+<ds:datastoreItem xmlns:ds="http://schemas.openxmlformats.org/officeDocument/2006/customXml" ds:itemID="{4C23FBD8-8B24-41E0-8019-465EA7616535}">
   <ds:schemaRefs>
     <ds:schemaRef ds:uri="http://schemas.openxmlformats.org/officeDocument/2006/bibliography"/>
   </ds:schemaRefs>

</xml_diff>